<commit_message>
solution to problem two in thinking like a programmer
</commit_message>
<xml_diff>
--- a/Problem One.docx
+++ b/Problem One.docx
@@ -105,39 +105,18 @@
     </w:p>
     <w:p>
       <w:r>
-        <w:t xml:space="preserve">DECLARE </w:t>
-      </w:r>
-      <w:proofErr w:type="spellStart"/>
-      <w:r>
-        <w:t>audienceSize</w:t>
-      </w:r>
-      <w:proofErr w:type="spellEnd"/>
-      <w:r>
-        <w:t xml:space="preserve"> as Integer</w:t>
-      </w:r>
-    </w:p>
-    <w:p>
-      <w:r>
-        <w:t xml:space="preserve">DECLARE </w:t>
-      </w:r>
-      <w:proofErr w:type="spellStart"/>
-      <w:r>
-        <w:t>conversionRate</w:t>
-      </w:r>
-      <w:proofErr w:type="spellEnd"/>
-      <w:r>
-        <w:t xml:space="preserve"> as Float</w:t>
-      </w:r>
-    </w:p>
-    <w:p>
-      <w:r>
-        <w:t xml:space="preserve">DECLARE </w:t>
-      </w:r>
-      <w:proofErr w:type="spellStart"/>
-      <w:r>
-        <w:t>numberOfConversions</w:t>
-      </w:r>
-      <w:proofErr w:type="spellEnd"/>
+        <w:t>DECLARE audienceSize as Integer</w:t>
+      </w:r>
+    </w:p>
+    <w:p>
+      <w:r>
+        <w:t>DECLARE conversionRate as Float</w:t>
+      </w:r>
+    </w:p>
+    <w:p>
+      <w:r>
+        <w:t>DECLARE numberOfConversions</w:t>
+      </w:r>
     </w:p>
     <w:p>
       <w:r>
@@ -164,29 +143,8 @@
         <w:t>CALCUATE</w:t>
       </w:r>
       <w:r>
-        <w:t xml:space="preserve">: </w:t>
-      </w:r>
-      <w:proofErr w:type="spellStart"/>
-      <w:r>
-        <w:t>numberOfConversions</w:t>
-      </w:r>
-      <w:proofErr w:type="spellEnd"/>
-      <w:r>
-        <w:t xml:space="preserve"> = </w:t>
-      </w:r>
-      <w:proofErr w:type="spellStart"/>
-      <w:r>
-        <w:t>audienceSize</w:t>
-      </w:r>
-      <w:proofErr w:type="spellEnd"/>
-      <w:r>
-        <w:t xml:space="preserve"> * </w:t>
-      </w:r>
-      <w:proofErr w:type="spellStart"/>
-      <w:r>
-        <w:t>conversionRate</w:t>
-      </w:r>
-      <w:proofErr w:type="spellEnd"/>
+        <w:t>: numberOfConversions = audienceSize * conversionRate</w:t>
+      </w:r>
     </w:p>
     <w:p>
       <w:r>
@@ -195,15 +153,7 @@
     </w:p>
     <w:p>
       <w:r>
-        <w:t xml:space="preserve">PRINT the </w:t>
-      </w:r>
-      <w:proofErr w:type="spellStart"/>
-      <w:r>
-        <w:t>numberOfConversions</w:t>
-      </w:r>
-      <w:proofErr w:type="spellEnd"/>
-      <w:r>
-        <w:t xml:space="preserve"> (round to nearest whole number)</w:t>
+        <w:t>PRINT the numberOfConversions (round to nearest whole number)</w:t>
       </w:r>
     </w:p>
     <w:p/>
@@ -230,17 +180,44 @@
       </w:r>
       <w:r>
         <w:br/>
-        <w:t>implementing a new automated inventory system. They estimate that the new system will reduce</w:t>
-      </w:r>
-      <w:r>
+        <w:t xml:space="preserve">implementing a new automated inventory system. They estimate that the new system will </w:t>
+      </w:r>
+      <w:r>
+        <w:rPr>
+          <w:highlight w:val="yellow"/>
+        </w:rPr>
+        <w:t>reduce</w:t>
+      </w:r>
+      <w:r>
+        <w:rPr>
+          <w:highlight w:val="yellow"/>
+        </w:rPr>
         <w:br/>
-        <w:t>inventory management costs by 15%. Develop a program that will calculate the amount of cost savings</w:t>
-      </w:r>
-      <w:r>
+        <w:t>inventory management costs</w:t>
+      </w:r>
+      <w:r>
+        <w:t xml:space="preserve"> by 15%. Develop a program that will </w:t>
+      </w:r>
+      <w:r>
+        <w:rPr>
+          <w:highlight w:val="yellow"/>
+        </w:rPr>
+        <w:t>calculate the amount of cost savings</w:t>
+      </w:r>
+      <w:r>
+        <w:rPr>
+          <w:highlight w:val="yellow"/>
+        </w:rPr>
         <w:t xml:space="preserve"> </w:t>
       </w:r>
       <w:r>
-        <w:t>achieved by implementing the automated inventory system, aiding the HR department in evaluating the</w:t>
+        <w:rPr>
+          <w:highlight w:val="yellow"/>
+        </w:rPr>
+        <w:t>achieved by implementing the automated inventory system</w:t>
+      </w:r>
+      <w:r>
+        <w:t>, aiding the HR department in evaluating the</w:t>
       </w:r>
       <w:r>
         <w:t xml:space="preserve"> </w:t>
@@ -255,18 +232,174 @@
         <w:t>Restated</w:t>
       </w:r>
     </w:p>
-    <w:p/>
+    <w:p>
+      <w:r>
+        <w:t>Write a program that will calculate the cost savings of using an automated inventory system</w:t>
+      </w:r>
+      <w:r>
+        <w:t xml:space="preserve"> </w:t>
+      </w:r>
+      <w:r>
+        <w:t>when given the cost savings percentage and original costs</w:t>
+      </w:r>
+      <w:r>
+        <w:t>.</w:t>
+      </w:r>
+    </w:p>
     <w:p>
       <w:r>
         <w:br/>
         <w:t>General Model</w:t>
       </w:r>
     </w:p>
-    <w:p/>
+    <w:p>
+      <w:r>
+        <w:t>Input (Inventory management costs</w:t>
+      </w:r>
+      <w:r>
+        <w:t>,</w:t>
+      </w:r>
+      <w:r>
+        <w:t xml:space="preserve">  Estimated % saved) -&gt; Savings calculation -&gt; </w:t>
+      </w:r>
+      <w:r>
+        <w:t>output (</w:t>
+      </w:r>
+      <w:r>
+        <w:t>estimated amount saved</w:t>
+      </w:r>
+      <w:r>
+        <w:t>)</w:t>
+      </w:r>
+      <w:r>
+        <w:t> </w:t>
+      </w:r>
+    </w:p>
+    <w:p>
+      <w:r>
+        <w:t xml:space="preserve">Formula: </w:t>
+      </w:r>
+      <w:r>
+        <w:t>estimated amount saved</w:t>
+      </w:r>
+      <w:r>
+        <w:t xml:space="preserve"> = </w:t>
+      </w:r>
+      <w:r>
+        <w:t>Inventory management costs</w:t>
+      </w:r>
+      <w:r>
+        <w:t xml:space="preserve"> * </w:t>
+      </w:r>
+      <w:r>
+        <w:t>(</w:t>
+      </w:r>
+      <w:r>
+        <w:t>Estimated % saved</w:t>
+      </w:r>
+      <w:r>
+        <w:t xml:space="preserve"> / 100)</w:t>
+      </w:r>
+    </w:p>
+    <w:p>
+      <w:r>
+        <w:t>(note percentage will be entered as 15.5)</w:t>
+      </w:r>
+    </w:p>
     <w:p>
       <w:r>
         <w:br/>
         <w:t>Detailed Steps</w:t>
+      </w:r>
+    </w:p>
+    <w:p>
+      <w:r>
+        <w:t>//data storage</w:t>
+      </w:r>
+    </w:p>
+    <w:p>
+      <w:r>
+        <w:t>DECLARE inventoryManagementCosts as Float</w:t>
+      </w:r>
+    </w:p>
+    <w:p>
+      <w:r>
+        <w:t xml:space="preserve">DECLARE estimatedPercentageSaved as </w:t>
+      </w:r>
+      <w:r>
+        <w:t>Float</w:t>
+      </w:r>
+    </w:p>
+    <w:p>
+      <w:r>
+        <w:t>DECLARE estimateAmountSaved as Float</w:t>
+      </w:r>
+    </w:p>
+    <w:p>
+      <w:r>
+        <w:t>//inputs</w:t>
+      </w:r>
+    </w:p>
+    <w:p>
+      <w:r>
+        <w:t>PROMPT: Enter the cost of Inventory : [inventoryManagementCosts]</w:t>
+      </w:r>
+    </w:p>
+    <w:p>
+      <w:r>
+        <w:t xml:space="preserve">PROMPT: Enter the savings percentage (ie </w:t>
+      </w:r>
+      <w:r>
+        <w:t>15.5)</w:t>
+      </w:r>
+    </w:p>
+    <w:p>
+      <w:r>
+        <w:t>READ: [estimatedPercentageSaved]</w:t>
+      </w:r>
+    </w:p>
+    <w:p>
+      <w:r>
+        <w:t>//processing</w:t>
+      </w:r>
+    </w:p>
+    <w:p>
+      <w:r>
+        <w:t xml:space="preserve">CALCULATE </w:t>
+      </w:r>
+      <w:r>
+        <w:t>estimateAmountSaved</w:t>
+      </w:r>
+      <w:r>
+        <w:t xml:space="preserve"> = </w:t>
+      </w:r>
+      <w:r>
+        <w:t>inventoryManagementCosts</w:t>
+      </w:r>
+      <w:r>
+        <w:t xml:space="preserve"> * (</w:t>
+      </w:r>
+      <w:r>
+        <w:t>estimatedPercentageSaved</w:t>
+      </w:r>
+      <w:r>
+        <w:t xml:space="preserve"> / 100)</w:t>
+      </w:r>
+    </w:p>
+    <w:p>
+      <w:r>
+        <w:t>//output</w:t>
+      </w:r>
+    </w:p>
+    <w:p>
+      <w:r>
+        <w:t xml:space="preserve">PRINT </w:t>
+      </w:r>
+      <w:r>
+        <w:t>estimateAmountSaved</w:t>
+      </w:r>
+      <w:r>
+        <w:t xml:space="preserve"> (note dollar amount)</w:t>
       </w:r>
     </w:p>
     <w:sectPr>

</xml_diff>